<commit_message>
Edit the Delete message sequence diagram for Server Owner
</commit_message>
<xml_diff>
--- a/Reporting/M3 Document/COSC 310 - M3 - Team Accord.docx
+++ b/Reporting/M3 Document/COSC 310 - M3 - Team Accord.docx
@@ -249,6 +249,13 @@
     </w:p>
     <w:sdt>
       <w:sdtPr>
+        <w:rPr>
+          <w:rFonts w:ascii="Open Sans" w:eastAsia="Open Sans" w:hAnsi="Open Sans" w:cs="Open Sans"/>
+          <w:color w:val="auto"/>
+          <w:sz w:val="22"/>
+          <w:szCs w:val="22"/>
+          <w:lang w:val="en"/>
+        </w:rPr>
         <w:id w:val="-2110573017"/>
         <w:docPartObj>
           <w:docPartGallery w:val="Table of Contents"/>
@@ -257,14 +264,9 @@
       </w:sdtPr>
       <w:sdtEndPr>
         <w:rPr>
-          <w:rFonts w:ascii="Open Sans" w:eastAsia="Open Sans" w:hAnsi="Open Sans" w:cs="Open Sans"/>
           <w:b/>
           <w:bCs/>
           <w:noProof/>
-          <w:color w:val="auto"/>
-          <w:sz w:val="22"/>
-          <w:szCs w:val="22"/>
-          <w:lang w:val="en"/>
         </w:rPr>
       </w:sdtEndPr>
       <w:sdtContent>
@@ -1351,8 +1353,6 @@
       <w:r>
         <w:br w:type="page"/>
       </w:r>
-      <w:bookmarkStart w:id="1" w:name="_GoBack"/>
-      <w:bookmarkEnd w:id="1"/>
     </w:p>
     <w:p>
       <w:pPr>
@@ -1377,13 +1377,13 @@
           <w:between w:val="nil"/>
         </w:pBdr>
       </w:pPr>
-      <w:bookmarkStart w:id="2" w:name="_arolcxe0i15c" w:colFirst="0" w:colLast="0"/>
-      <w:bookmarkStart w:id="3" w:name="_Toc160479523"/>
+      <w:bookmarkStart w:id="1" w:name="_arolcxe0i15c" w:colFirst="0" w:colLast="0"/>
+      <w:bookmarkStart w:id="2" w:name="_Toc160479523"/>
+      <w:bookmarkEnd w:id="1"/>
+      <w:r>
+        <w:t>Sequence Diagrams</w:t>
+      </w:r>
       <w:bookmarkEnd w:id="2"/>
-      <w:r>
-        <w:t>Sequence Diagrams</w:t>
-      </w:r>
-      <w:bookmarkEnd w:id="3"/>
       <w:r>
         <w:t xml:space="preserve"> </w:t>
       </w:r>
@@ -1396,16 +1396,16 @@
           <w:color w:val="0000FF"/>
         </w:rPr>
       </w:pPr>
-      <w:bookmarkStart w:id="4" w:name="_wdczc9be26zq" w:colFirst="0" w:colLast="0"/>
-      <w:bookmarkStart w:id="5" w:name="_Toc160479524"/>
+      <w:bookmarkStart w:id="3" w:name="_wdczc9be26zq" w:colFirst="0" w:colLast="0"/>
+      <w:bookmarkStart w:id="4" w:name="_Toc160479524"/>
+      <w:bookmarkEnd w:id="3"/>
+      <w:r>
+        <w:rPr>
+          <w:color w:val="0000FF"/>
+        </w:rPr>
+        <w:t>For Group Chat Owner + Server Owner:</w:t>
+      </w:r>
       <w:bookmarkEnd w:id="4"/>
-      <w:r>
-        <w:rPr>
-          <w:color w:val="0000FF"/>
-        </w:rPr>
-        <w:t>For Group Chat Owner + Server Owner:</w:t>
-      </w:r>
-      <w:bookmarkEnd w:id="5"/>
     </w:p>
     <w:p>
       <w:pPr>
@@ -1538,27 +1538,24 @@
         <w:ind w:left="0"/>
       </w:pPr>
       <w:r>
-        <w:rPr>
-          <w:noProof/>
-          <w:lang w:val="en-US"/>
-        </w:rPr>
         <w:lastRenderedPageBreak/>
         <w:drawing>
-          <wp:inline distT="114300" distB="114300" distL="114300" distR="114300">
-            <wp:extent cx="5943600" cy="4330700"/>
-            <wp:effectExtent l="0" t="0" r="0" b="0"/>
-            <wp:docPr id="13" name="image13.png"/>
-            <wp:cNvGraphicFramePr/>
+          <wp:inline distT="0" distB="0" distL="0" distR="0" wp14:anchorId="32A96FD9" wp14:editId="67A8B5F3">
+            <wp:extent cx="5943600" cy="4361815"/>
+            <wp:effectExtent l="0" t="0" r="0" b="635"/>
+            <wp:docPr id="20" name="Picture 20"/>
+            <wp:cNvGraphicFramePr>
+              <a:graphicFrameLocks xmlns:a="http://schemas.openxmlformats.org/drawingml/2006/main" noChangeAspect="1"/>
+            </wp:cNvGraphicFramePr>
             <a:graphic xmlns:a="http://schemas.openxmlformats.org/drawingml/2006/main">
               <a:graphicData uri="http://schemas.openxmlformats.org/drawingml/2006/picture">
                 <pic:pic xmlns:pic="http://schemas.openxmlformats.org/drawingml/2006/picture">
                   <pic:nvPicPr>
-                    <pic:cNvPr id="0" name="image13.png"/>
-                    <pic:cNvPicPr preferRelativeResize="0"/>
+                    <pic:cNvPr id="1" name=""/>
+                    <pic:cNvPicPr/>
                   </pic:nvPicPr>
                   <pic:blipFill>
                     <a:blip r:embed="rId11"/>
-                    <a:srcRect/>
                     <a:stretch>
                       <a:fillRect/>
                     </a:stretch>
@@ -1566,12 +1563,11 @@
                   <pic:spPr>
                     <a:xfrm>
                       <a:off x="0" y="0"/>
-                      <a:ext cx="5943600" cy="4330700"/>
+                      <a:ext cx="5943600" cy="4361815"/>
                     </a:xfrm>
                     <a:prstGeom prst="rect">
                       <a:avLst/>
                     </a:prstGeom>
-                    <a:ln/>
                   </pic:spPr>
                 </pic:pic>
               </a:graphicData>
@@ -1579,6 +1575,8 @@
           </wp:inline>
         </w:drawing>
       </w:r>
+      <w:bookmarkStart w:id="5" w:name="_GoBack"/>
+      <w:bookmarkEnd w:id="5"/>
     </w:p>
     <w:p>
       <w:pPr>
@@ -1600,6 +1598,7 @@
           <w:noProof/>
           <w:lang w:val="en-US"/>
         </w:rPr>
+        <w:lastRenderedPageBreak/>
         <w:drawing>
           <wp:inline distT="114300" distB="114300" distL="114300" distR="114300">
             <wp:extent cx="5943600" cy="3302000"/>
@@ -1652,7 +1651,6 @@
         <w:rPr>
           <w:color w:val="0000FF"/>
         </w:rPr>
-        <w:lastRenderedPageBreak/>
         <w:t>For general users:</w:t>
       </w:r>
       <w:bookmarkEnd w:id="7"/>
@@ -1677,6 +1675,7 @@
           <w:noProof/>
           <w:lang w:val="en-US"/>
         </w:rPr>
+        <w:lastRenderedPageBreak/>
         <w:drawing>
           <wp:inline distT="114300" distB="114300" distL="114300" distR="114300">
             <wp:extent cx="5943600" cy="5930900"/>
@@ -3064,7 +3063,7 @@
         <w:rFonts w:ascii="Economica" w:eastAsia="Economica" w:hAnsi="Economica" w:cs="Economica"/>
         <w:noProof/>
       </w:rPr>
-      <w:t>17</w:t>
+      <w:t>18</w:t>
     </w:r>
     <w:r>
       <w:rPr>
@@ -4793,7 +4792,7 @@
 </file>
 
 <file path=customXml/itemProps1.xml><?xml version="1.0" encoding="utf-8"?>
-<ds:datastoreItem xmlns:ds="http://schemas.openxmlformats.org/officeDocument/2006/customXml" ds:itemID="{AD6E0DB9-296A-4391-9D60-53581D1BAFB4}">
+<ds:datastoreItem xmlns:ds="http://schemas.openxmlformats.org/officeDocument/2006/customXml" ds:itemID="{F2E0D0E8-93AD-46B0-BED0-86822BF90902}">
   <ds:schemaRefs>
     <ds:schemaRef ds:uri="http://schemas.openxmlformats.org/officeDocument/2006/bibliography"/>
   </ds:schemaRefs>

</xml_diff>